<commit_message>
added EBNF example for theory worksheet
</commit_message>
<xml_diff>
--- a/documentation/Semester project - Theory worksheet.docx
+++ b/documentation/Semester project - Theory worksheet.docx
@@ -87,8 +87,22 @@
         </w:numPr>
       </w:pPr>
       <w:r>
-        <w:t>&lt;functionality 1&gt; : &lt;associated code files&gt;</w:t>
-      </w:r>
+        <w:t>A user can create a bank account</w:t>
+      </w:r>
+      <w:r>
+        <w:t xml:space="preserve"> </w:t>
+      </w:r>
+      <w:r>
+        <w:t>and log in</w:t>
+      </w:r>
+      <w:r>
+        <w:t xml:space="preserve">: </w:t>
+      </w:r>
+      <w:proofErr w:type="spellStart"/>
+      <w:r>
+        <w:t>Account.fs</w:t>
+      </w:r>
+      <w:proofErr w:type="spellEnd"/>
     </w:p>
     <w:p>
       <w:pPr>
@@ -99,8 +113,21 @@
         </w:numPr>
       </w:pPr>
       <w:r>
-        <w:t>&lt;functionality 2&gt; : &lt;associated code files&gt;</w:t>
-      </w:r>
+        <w:t xml:space="preserve">A user can delete an account: </w:t>
+      </w:r>
+      <w:proofErr w:type="spellStart"/>
+      <w:r>
+        <w:t>Account.fs</w:t>
+      </w:r>
+      <w:proofErr w:type="spellEnd"/>
+      <w:r>
+        <w:t xml:space="preserve">, </w:t>
+      </w:r>
+      <w:proofErr w:type="spellStart"/>
+      <w:r>
+        <w:t>Bank.fs</w:t>
+      </w:r>
+      <w:proofErr w:type="spellEnd"/>
     </w:p>
     <w:p>
       <w:pPr>
@@ -111,7 +138,83 @@
         </w:numPr>
       </w:pPr>
       <w:r>
-        <w:t>Etc.</w:t>
+        <w:t xml:space="preserve">A user can check their balance: </w:t>
+      </w:r>
+      <w:proofErr w:type="spellStart"/>
+      <w:r>
+        <w:t>Account.fs</w:t>
+      </w:r>
+      <w:proofErr w:type="spellEnd"/>
+    </w:p>
+    <w:p>
+      <w:pPr>
+        <w:pStyle w:val="ListParagraph"/>
+        <w:numPr>
+          <w:ilvl w:val="0"/>
+          <w:numId w:val="5"/>
+        </w:numPr>
+      </w:pPr>
+      <w:r>
+        <w:t>A user can deposit money and withdraw money</w:t>
+      </w:r>
+      <w:r>
+        <w:t xml:space="preserve">: </w:t>
+      </w:r>
+      <w:proofErr w:type="spellStart"/>
+      <w:r>
+        <w:t>Bank.fs</w:t>
+      </w:r>
+      <w:proofErr w:type="spellEnd"/>
+      <w:r>
+        <w:t xml:space="preserve">, </w:t>
+      </w:r>
+      <w:proofErr w:type="spellStart"/>
+      <w:r>
+        <w:t>Account.fs</w:t>
+      </w:r>
+      <w:proofErr w:type="spellEnd"/>
+    </w:p>
+    <w:p>
+      <w:pPr>
+        <w:pStyle w:val="ListParagraph"/>
+        <w:numPr>
+          <w:ilvl w:val="0"/>
+          <w:numId w:val="5"/>
+        </w:numPr>
+      </w:pPr>
+      <w:r>
+        <w:t xml:space="preserve">A user can transfer money from one account to another: </w:t>
+      </w:r>
+      <w:proofErr w:type="spellStart"/>
+      <w:r>
+        <w:t>Bank.fs</w:t>
+      </w:r>
+      <w:proofErr w:type="spellEnd"/>
+      <w:r>
+        <w:t xml:space="preserve">, </w:t>
+      </w:r>
+      <w:proofErr w:type="spellStart"/>
+      <w:r>
+        <w:t>Account.fs</w:t>
+      </w:r>
+      <w:proofErr w:type="spellEnd"/>
+    </w:p>
+    <w:p>
+      <w:pPr>
+        <w:pStyle w:val="ListParagraph"/>
+        <w:numPr>
+          <w:ilvl w:val="0"/>
+          <w:numId w:val="5"/>
+        </w:numPr>
+      </w:pPr>
+      <w:r>
+        <w:t xml:space="preserve">A user can use different forms of payment to deposit money: </w:t>
+      </w:r>
+      <w:r>
+        <w:rPr>
+          <w:highlight w:val="yellow"/>
+        </w:rPr>
+        <w:t>&lt;Insert file names here&gt;</w:t>
       </w:r>
     </w:p>
     <w:p/>
@@ -224,7 +327,21 @@
         <w:rPr>
           <w:szCs w:val="24"/>
         </w:rPr>
-        <w:t xml:space="preserve">Common places F# is used in industry is for machine learning and web development. The language has not gained the popularity such as Python for machine learning or javascript or C# for web development, however it is still used in these areas, specifically when data integrity is of concern. </w:t>
+        <w:t xml:space="preserve">Common places F# is used in industry is for machine learning and web development. The language has not gained the popularity such as Python for machine learning or </w:t>
+      </w:r>
+      <w:proofErr w:type="spellStart"/>
+      <w:r>
+        <w:rPr>
+          <w:szCs w:val="24"/>
+        </w:rPr>
+        <w:t>javascript</w:t>
+      </w:r>
+      <w:proofErr w:type="spellEnd"/>
+      <w:r>
+        <w:rPr>
+          <w:szCs w:val="24"/>
+        </w:rPr>
+        <w:t xml:space="preserve"> or C# for web development, however it is still used in these areas, specifically when data integrity is of concern. </w:t>
       </w:r>
     </w:p>
     <w:p>
@@ -400,7 +517,6 @@
           <w:b/>
           <w:szCs w:val="24"/>
         </w:rPr>
-        <w:lastRenderedPageBreak/>
         <w:t>Compare and contrast your language in terms of Portability, Simplicity, Orthogonality, AND Reliability.</w:t>
       </w:r>
     </w:p>
@@ -611,6 +727,7 @@
       <w:r>
         <w:rPr>
           <w:szCs w:val="24"/>
+          <w:highlight w:val="yellow"/>
         </w:rPr>
         <w:t>&lt;answer here&gt;</w:t>
       </w:r>
@@ -646,6 +763,7 @@
       <w:r>
         <w:rPr>
           <w:szCs w:val="24"/>
+          <w:highlight w:val="yellow"/>
         </w:rPr>
         <w:t>&lt;answer here&gt;</w:t>
       </w:r>
@@ -712,95 +830,227 @@
         </w:rPr>
         <w:t xml:space="preserve">an example of one type of assignment expression in the language. </w:t>
       </w:r>
+    </w:p>
+    <w:p>
+      <w:pPr>
+        <w:pStyle w:val="ListParagraph"/>
+        <w:ind w:firstLine="720"/>
+        <w:rPr>
+          <w:bCs/>
+          <w:szCs w:val="24"/>
+        </w:rPr>
+      </w:pPr>
+      <w:r>
+        <w:rPr>
+          <w:bCs/>
+          <w:szCs w:val="24"/>
+        </w:rPr>
+        <w:t xml:space="preserve">let </w:t>
+      </w:r>
+      <w:proofErr w:type="spellStart"/>
+      <w:r>
+        <w:rPr>
+          <w:bCs/>
+          <w:szCs w:val="24"/>
+        </w:rPr>
+        <w:t>myBalance</w:t>
+      </w:r>
+      <w:proofErr w:type="spellEnd"/>
+      <w:r>
+        <w:rPr>
+          <w:bCs/>
+          <w:szCs w:val="24"/>
+        </w:rPr>
+        <w:t xml:space="preserve"> = </w:t>
+      </w:r>
+      <w:proofErr w:type="spellStart"/>
+      <w:r>
+        <w:rPr>
+          <w:bCs/>
+          <w:szCs w:val="24"/>
+        </w:rPr>
+        <w:t>currentBalance</w:t>
+      </w:r>
+      <w:proofErr w:type="spellEnd"/>
+      <w:r>
+        <w:rPr>
+          <w:bCs/>
+          <w:szCs w:val="24"/>
+        </w:rPr>
+        <w:t xml:space="preserve"> </w:t>
+      </w:r>
+      <w:r>
+        <w:rPr>
+          <w:bCs/>
+          <w:szCs w:val="24"/>
+        </w:rPr>
+        <w:t>–</w:t>
+      </w:r>
+      <w:r>
+        <w:rPr>
+          <w:bCs/>
+          <w:szCs w:val="24"/>
+        </w:rPr>
+        <w:t xml:space="preserve"> </w:t>
+      </w:r>
+      <w:proofErr w:type="spellStart"/>
+      <w:r>
+        <w:rPr>
+          <w:bCs/>
+          <w:szCs w:val="24"/>
+        </w:rPr>
+        <w:t>withdrawAmount</w:t>
+      </w:r>
+      <w:proofErr w:type="spellEnd"/>
+    </w:p>
+    <w:p>
+      <w:pPr>
+        <w:pStyle w:val="ListParagraph"/>
+        <w:ind w:firstLine="720"/>
+        <w:rPr>
+          <w:b/>
+          <w:szCs w:val="24"/>
+        </w:rPr>
+      </w:pPr>
       <w:r>
         <w:rPr>
           <w:b/>
           <w:szCs w:val="24"/>
         </w:rPr>
         <w:br/>
-        <w:t xml:space="preserve">B) Then write </w:t>
-      </w:r>
-      <w:r>
-        <w:rPr>
-          <w:b/>
-          <w:szCs w:val="24"/>
-        </w:rPr>
-        <w:t xml:space="preserve">the EBNF for </w:t>
-      </w:r>
-      <w:r>
-        <w:rPr>
-          <w:b/>
-          <w:szCs w:val="24"/>
-        </w:rPr>
-        <w:t>a generic</w:t>
-      </w:r>
-      <w:r>
-        <w:rPr>
-          <w:b/>
+        <w:t xml:space="preserve">B) Then write the EBNF for a generic version of this assignment expression with all tokens defined. </w:t>
+      </w:r>
+    </w:p>
+    <w:p>
+      <w:pPr>
+        <w:pStyle w:val="ListParagraph"/>
+        <w:ind w:firstLine="720"/>
+        <w:rPr>
+          <w:szCs w:val="24"/>
+        </w:rPr>
+      </w:pPr>
+      <w:r>
+        <w:rPr>
+          <w:szCs w:val="24"/>
+        </w:rPr>
+        <w:t xml:space="preserve">Var &lt;number&gt; </w:t>
+      </w:r>
+      <w:r>
+        <w:rPr>
+          <w:szCs w:val="24"/>
+        </w:rPr>
+        <w:sym w:font="Wingdings" w:char="F0E0"/>
+      </w:r>
+      <w:r>
+        <w:rPr>
           <w:szCs w:val="24"/>
         </w:rPr>
         <w:t xml:space="preserve"> </w:t>
       </w:r>
-      <w:r>
-        <w:rPr>
-          <w:b/>
-          <w:szCs w:val="24"/>
-        </w:rPr>
-        <w:t xml:space="preserve">version of this </w:t>
-      </w:r>
-      <w:r>
-        <w:rPr>
-          <w:b/>
-          <w:szCs w:val="24"/>
-        </w:rPr>
-        <w:t xml:space="preserve">assignment expression with all tokens defined. </w:t>
-      </w:r>
-    </w:p>
-    <w:p>
-      <w:pPr>
-        <w:pStyle w:val="ListParagraph"/>
-        <w:rPr>
-          <w:szCs w:val="24"/>
-        </w:rPr>
-      </w:pPr>
-      <w:r>
-        <w:rPr>
-          <w:szCs w:val="24"/>
-        </w:rPr>
-        <w:t>&lt;answer here. Note:  For simplicity, only consider numbers, strings, basic math, and</w:t>
-      </w:r>
-      <w:r>
-        <w:rPr>
-          <w:szCs w:val="24"/>
-        </w:rPr>
-        <w:t>/or</w:t>
-      </w:r>
-      <w:r>
-        <w:rPr>
-          <w:szCs w:val="24"/>
-        </w:rPr>
-        <w:t xml:space="preserve"> function calls with no parameters. </w:t>
-      </w:r>
-      <w:r>
-        <w:rPr>
-          <w:szCs w:val="24"/>
-        </w:rPr>
-        <w:t>For example, a c++ assignment that needs an EBNF could be</w:t>
-      </w:r>
-    </w:p>
-    <w:p>
-      <w:pPr>
-        <w:pStyle w:val="ListParagraph"/>
-        <w:rPr>
-          <w:szCs w:val="24"/>
-        </w:rPr>
-      </w:pPr>
-      <w:r>
-        <w:rPr>
-          <w:szCs w:val="24"/>
-        </w:rPr>
-        <w:t>int x = (2.5 + getValue()) / 3;</w:t>
-      </w:r>
+      <w:proofErr w:type="gramStart"/>
+      <w:r>
+        <w:rPr>
+          <w:szCs w:val="24"/>
+        </w:rPr>
+        <w:t>0..</w:t>
+      </w:r>
+      <w:proofErr w:type="gramEnd"/>
+      <w:r>
+        <w:rPr>
+          <w:szCs w:val="24"/>
+        </w:rPr>
+        <w:t>9</w:t>
+      </w:r>
+    </w:p>
+    <w:p>
+      <w:pPr>
+        <w:pStyle w:val="ListParagraph"/>
+        <w:ind w:firstLine="720"/>
+        <w:rPr>
+          <w:szCs w:val="24"/>
+        </w:rPr>
+      </w:pPr>
+      <w:r>
+        <w:rPr>
+          <w:szCs w:val="24"/>
+        </w:rPr>
+        <w:t>var&lt;</w:t>
+      </w:r>
+      <w:proofErr w:type="spellStart"/>
+      <w:r>
+        <w:rPr>
+          <w:szCs w:val="24"/>
+        </w:rPr>
+        <w:t>floatNumber</w:t>
+      </w:r>
+      <w:proofErr w:type="spellEnd"/>
+      <w:r>
+        <w:rPr>
+          <w:szCs w:val="24"/>
+        </w:rPr>
+        <w:t xml:space="preserve">&gt; </w:t>
+      </w:r>
+      <w:r>
+        <w:rPr>
+          <w:szCs w:val="24"/>
+        </w:rPr>
+        <w:sym w:font="Wingdings" w:char="F0E0"/>
+      </w:r>
+      <w:r>
+        <w:rPr>
+          <w:szCs w:val="24"/>
+        </w:rPr>
+        <w:t xml:space="preserve"> {&lt;number&gt;}.{&lt;number&gt;}</w:t>
+      </w:r>
+    </w:p>
+    <w:p>
+      <w:pPr>
+        <w:pStyle w:val="ListParagraph"/>
+        <w:ind w:firstLine="720"/>
+        <w:rPr>
+          <w:szCs w:val="24"/>
+        </w:rPr>
+      </w:pPr>
+      <w:r>
+        <w:rPr>
+          <w:szCs w:val="24"/>
+        </w:rPr>
+        <w:t xml:space="preserve">Var &lt;equals&gt; </w:t>
+      </w:r>
+      <w:r>
+        <w:rPr>
+          <w:szCs w:val="24"/>
+        </w:rPr>
+        <w:sym w:font="Wingdings" w:char="F0E0"/>
+      </w:r>
+      <w:r>
+        <w:rPr>
+          <w:szCs w:val="24"/>
+        </w:rPr>
+        <w:t xml:space="preserve"> &lt;</w:t>
+      </w:r>
+      <w:proofErr w:type="spellStart"/>
+      <w:r>
+        <w:rPr>
+          <w:szCs w:val="24"/>
+        </w:rPr>
+        <w:t>floatNumber</w:t>
+      </w:r>
+      <w:proofErr w:type="spellEnd"/>
+      <w:r>
+        <w:rPr>
+          <w:szCs w:val="24"/>
+        </w:rPr>
+        <w:t>&gt; = &lt;</w:t>
+      </w:r>
+      <w:proofErr w:type="spellStart"/>
+      <w:r>
+        <w:rPr>
+          <w:szCs w:val="24"/>
+        </w:rPr>
+        <w:t>floatNumber</w:t>
+      </w:r>
+      <w:proofErr w:type="spellEnd"/>
       <w:r>
         <w:rPr>
           <w:szCs w:val="24"/>
@@ -897,19 +1147,21 @@
           <w:szCs w:val="24"/>
         </w:rPr>
         <w:br/>
+      </w:r>
+      <w:r>
+        <w:rPr>
+          <w:b/>
+          <w:szCs w:val="24"/>
+          <w:highlight w:val="yellow"/>
+        </w:rPr>
         <w:t>&lt;</w:t>
       </w:r>
       <w:r>
         <w:rPr>
           <w:szCs w:val="24"/>
-        </w:rPr>
-        <w:t>answer here</w:t>
-      </w:r>
-      <w:r>
-        <w:rPr>
-          <w:szCs w:val="24"/>
-        </w:rPr>
-        <w:t>&gt;</w:t>
+          <w:highlight w:val="yellow"/>
+        </w:rPr>
+        <w:t>answer here&gt;</w:t>
       </w:r>
     </w:p>
     <w:p>
@@ -939,20 +1191,9 @@
       <w:r>
         <w:rPr>
           <w:szCs w:val="24"/>
-        </w:rPr>
-        <w:t>&lt;answer here. Note: Unless it is esoteric, there will be some extensibility.</w:t>
-      </w:r>
-      <w:r>
-        <w:rPr>
-          <w:szCs w:val="24"/>
-        </w:rPr>
-        <w:t xml:space="preserve"> If you say it does not support class-based OOP (the variety used almost exclusively in this class), so there is no extensibility, I will not believe you as that mean everything must be done in one file! Bash supports extensions! Max at 2 options.</w:t>
-      </w:r>
-      <w:r>
-        <w:rPr>
-          <w:szCs w:val="24"/>
-        </w:rPr>
-        <w:t>&gt;</w:t>
+          <w:highlight w:val="yellow"/>
+        </w:rPr>
+        <w:t>&lt;answer here. Note: Unless it is esoteric, there will be some extensibility. If you say it does not support class-based OOP (the variety used almost exclusively in this class), so there is no extensibility, I will not believe you as that mean everything must be done in one file! Bash supports extensions! Max at 2 options.&gt;</w:t>
       </w:r>
     </w:p>
     <w:p>
@@ -980,6 +1221,7 @@
           <w:b/>
           <w:szCs w:val="24"/>
         </w:rPr>
+        <w:lastRenderedPageBreak/>
         <w:t xml:space="preserve">A) </w:t>
       </w:r>
       <w:r>
@@ -1065,15 +1307,7 @@
           <w:bCs/>
           <w:szCs w:val="24"/>
         </w:rPr>
-        <w:t xml:space="preserve"> in that namespace. Namespaces cannot have </w:t>
-      </w:r>
-      <w:r>
-        <w:rPr>
-          <w:bCs/>
-          <w:szCs w:val="24"/>
-        </w:rPr>
-        <w:lastRenderedPageBreak/>
-        <w:t xml:space="preserve">similar names when creating a new one. A function or value cannot be directly within a namespace, which the introduces the idea of modules. </w:t>
+        <w:t xml:space="preserve"> in that namespace. Namespaces cannot have similar names when creating a new one. A function or value cannot be directly within a namespace, which the introduces the idea of modules. </w:t>
       </w:r>
     </w:p>
     <w:p>
@@ -1230,20 +1464,9 @@
       <w:r>
         <w:rPr>
           <w:szCs w:val="24"/>
-        </w:rPr>
-        <w:t>&lt;answer here. Note: the scope operator in C++ is ::</w:t>
-      </w:r>
-      <w:r>
-        <w:rPr>
-          <w:szCs w:val="24"/>
-        </w:rPr>
-        <w:t xml:space="preserve">. In Java, it is . Python has a few options. </w:t>
-      </w:r>
-      <w:r>
-        <w:rPr>
-          <w:szCs w:val="24"/>
-        </w:rPr>
-        <w:t>&gt;</w:t>
+          <w:highlight w:val="yellow"/>
+        </w:rPr>
+        <w:t>&lt;answer here. Note: the scope operator in C++ is ::. In Java, it is . Python has a few options. &gt;</w:t>
       </w:r>
     </w:p>
     <w:p>
@@ -1403,6 +1626,7 @@
       <w:r>
         <w:rPr>
           <w:szCs w:val="24"/>
+          <w:highlight w:val="yellow"/>
         </w:rPr>
         <w:t>&lt;answer here. Note: redefinition and overriding are NOT the same thing. &gt;</w:t>
       </w:r>
@@ -1606,6 +1830,7 @@
       <w:r>
         <w:rPr>
           <w:szCs w:val="24"/>
+          <w:highlight w:val="yellow"/>
         </w:rPr>
         <w:t>&lt;answer here&gt;</w:t>
       </w:r>
@@ -1643,12 +1868,21 @@
         </w:rPr>
         <w:t xml:space="preserve">a mix, </w:t>
       </w:r>
-      <w:r>
-        <w:rPr>
-          <w:b/>
-          <w:szCs w:val="24"/>
-        </w:rPr>
-        <w:t xml:space="preserve">etc)?  Give an example </w:t>
+      <w:proofErr w:type="spellStart"/>
+      <w:r>
+        <w:rPr>
+          <w:b/>
+          <w:szCs w:val="24"/>
+        </w:rPr>
+        <w:t>etc</w:t>
+      </w:r>
+      <w:proofErr w:type="spellEnd"/>
+      <w:r>
+        <w:rPr>
+          <w:b/>
+          <w:szCs w:val="24"/>
+        </w:rPr>
+        <w:t xml:space="preserve">)?  Give an example </w:t>
       </w:r>
       <w:r>
         <w:rPr>
@@ -1708,6 +1942,7 @@
       <w:r>
         <w:rPr>
           <w:szCs w:val="24"/>
+          <w:highlight w:val="yellow"/>
         </w:rPr>
         <w:t>&lt;answer here&gt;</w:t>
       </w:r>
@@ -2119,8 +2354,17 @@
                 <w:b/>
                 <w:szCs w:val="24"/>
               </w:rPr>
-              <w:t>U+0000 to U+ffff</w:t>
+              <w:t xml:space="preserve">U+0000 to </w:t>
             </w:r>
+            <w:proofErr w:type="spellStart"/>
+            <w:r>
+              <w:rPr>
+                <w:b/>
+                <w:szCs w:val="24"/>
+              </w:rPr>
+              <w:t>U+ffff</w:t>
+            </w:r>
+            <w:proofErr w:type="spellEnd"/>
           </w:p>
         </w:tc>
       </w:tr>
@@ -2333,7 +2577,35 @@
         <w:rPr>
           <w:szCs w:val="24"/>
         </w:rPr>
-        <w:t>F# contains if, elif and else statements for branching. The keyword then is used if a condition in an if or elif statement is true. A simple example is shown below:</w:t>
+        <w:t xml:space="preserve">F# contains if, </w:t>
+      </w:r>
+      <w:proofErr w:type="spellStart"/>
+      <w:r>
+        <w:rPr>
+          <w:szCs w:val="24"/>
+        </w:rPr>
+        <w:t>elif</w:t>
+      </w:r>
+      <w:proofErr w:type="spellEnd"/>
+      <w:r>
+        <w:rPr>
+          <w:szCs w:val="24"/>
+        </w:rPr>
+        <w:t xml:space="preserve"> and else statements for branching. The keyword then is used if a condition in an if or </w:t>
+      </w:r>
+      <w:proofErr w:type="spellStart"/>
+      <w:r>
+        <w:rPr>
+          <w:szCs w:val="24"/>
+        </w:rPr>
+        <w:t>elif</w:t>
+      </w:r>
+      <w:proofErr w:type="spellEnd"/>
+      <w:r>
+        <w:rPr>
+          <w:szCs w:val="24"/>
+        </w:rPr>
+        <w:t xml:space="preserve"> statement is true. A simple example is shown below:</w:t>
       </w:r>
     </w:p>
     <w:p>
@@ -2377,14 +2649,36 @@
         <w:rPr>
           <w:szCs w:val="24"/>
         </w:rPr>
-        <w:t>the for</w:t>
-      </w:r>
+        <w:t xml:space="preserve">the </w:t>
+      </w:r>
+      <w:proofErr w:type="spellStart"/>
+      <w:r>
+        <w:rPr>
+          <w:szCs w:val="24"/>
+        </w:rPr>
+        <w:t>for</w:t>
+      </w:r>
+      <w:proofErr w:type="spellEnd"/>
       <w:proofErr w:type="gramEnd"/>
       <w:r>
         <w:rPr>
           <w:szCs w:val="24"/>
         </w:rPr>
-        <w:t xml:space="preserve"> to loop and the while do loop. </w:t>
+        <w:t xml:space="preserve"> </w:t>
+      </w:r>
+      <w:proofErr w:type="spellStart"/>
+      <w:r>
+        <w:rPr>
+          <w:szCs w:val="24"/>
+        </w:rPr>
+        <w:t>to</w:t>
+      </w:r>
+      <w:proofErr w:type="spellEnd"/>
+      <w:r>
+        <w:rPr>
+          <w:szCs w:val="24"/>
+        </w:rPr>
+        <w:t xml:space="preserve"> loop and the while do loop. </w:t>
       </w:r>
       <w:proofErr w:type="gramStart"/>
       <w:r>
@@ -2405,14 +2699,36 @@
         <w:rPr>
           <w:szCs w:val="24"/>
         </w:rPr>
-        <w:t>The for</w:t>
-      </w:r>
+        <w:t xml:space="preserve">The </w:t>
+      </w:r>
+      <w:proofErr w:type="spellStart"/>
+      <w:r>
+        <w:rPr>
+          <w:szCs w:val="24"/>
+        </w:rPr>
+        <w:t>for</w:t>
+      </w:r>
+      <w:proofErr w:type="spellEnd"/>
       <w:proofErr w:type="gramEnd"/>
       <w:r>
         <w:rPr>
           <w:szCs w:val="24"/>
         </w:rPr>
-        <w:t xml:space="preserve"> to loop is the equivalent to a normal for loop in other languages. Lastly, the while </w:t>
+        <w:t xml:space="preserve"> </w:t>
+      </w:r>
+      <w:proofErr w:type="spellStart"/>
+      <w:r>
+        <w:rPr>
+          <w:szCs w:val="24"/>
+        </w:rPr>
+        <w:t>to</w:t>
+      </w:r>
+      <w:proofErr w:type="spellEnd"/>
+      <w:r>
+        <w:rPr>
+          <w:szCs w:val="24"/>
+        </w:rPr>
+        <w:t xml:space="preserve"> loop is the equivalent to a normal for loop in other languages. Lastly, the while </w:t>
       </w:r>
       <w:proofErr w:type="gramStart"/>
       <w:r>
@@ -2497,6 +2813,7 @@
       <w:r>
         <w:rPr>
           <w:szCs w:val="24"/>
+          <w:highlight w:val="yellow"/>
         </w:rPr>
         <w:t>&lt;answer here&gt;</w:t>
       </w:r>
@@ -2558,7 +2875,20 @@
         <w:rPr>
           <w:szCs w:val="24"/>
         </w:rPr>
-        <w:t>&lt;answer here&gt;</w:t>
+        <w:t>&lt;</w:t>
+      </w:r>
+      <w:r>
+        <w:rPr>
+          <w:szCs w:val="24"/>
+          <w:highlight w:val="yellow"/>
+        </w:rPr>
+        <w:t>answer</w:t>
+      </w:r>
+      <w:r>
+        <w:rPr>
+          <w:szCs w:val="24"/>
+        </w:rPr>
+        <w:t xml:space="preserve"> here&gt;</w:t>
       </w:r>
       <w:r>
         <w:rPr>
@@ -2574,7 +2904,16 @@
       </w:r>
       <w:r>
         <w:tab/>
-        <w:t>&lt;answer here&gt;</w:t>
+        <w:t xml:space="preserve">&lt;answer </w:t>
+      </w:r>
+      <w:r>
+        <w:rPr>
+          <w:highlight w:val="yellow"/>
+        </w:rPr>
+        <w:t>here</w:t>
+      </w:r>
+      <w:r>
+        <w:t>&gt;</w:t>
       </w:r>
     </w:p>
     <w:p>

</xml_diff>